<commit_message>
added abstract and keywords and prepared it for sumission
</commit_message>
<xml_diff>
--- a/PRISMA/PRISMA_Flow_Diagram-2.docx
+++ b/PRISMA/PRISMA_Flow_Diagram-2.docx
@@ -7352,17 +7352,29 @@
     </w:p>
     <w:p>
       <w:pPr>
-        <w:spacing w:after="0" w:line="240" w:lineRule="auto"/>
-      </w:pPr>
-    </w:p>
-    <w:p>
-      <w:pPr>
         <w:pStyle w:val="CM1"/>
         <w:spacing w:before="120"/>
         <w:rPr>
           <w:rFonts w:ascii="Arial" w:hAnsi="Arial" w:cs="Arial"/>
           <w:sz w:val="18"/>
           <w:szCs w:val="18"/>
+        </w:rPr>
+      </w:pPr>
+    </w:p>
+    <w:p>
+      <w:pPr>
+        <w:rPr>
+          <w:lang w:val="en-CA" w:eastAsia="en-CA"/>
+        </w:rPr>
+      </w:pPr>
+    </w:p>
+    <w:p>
+      <w:pPr>
+        <w:tabs>
+          <w:tab w:val="left" w:pos="900"/>
+        </w:tabs>
+        <w:rPr>
+          <w:lang w:val="en-CA" w:eastAsia="en-CA"/>
         </w:rPr>
       </w:pPr>
     </w:p>

</xml_diff>